<commit_message>
- HSI purpose modification
Signed-off-by: marcellesamir <marcelle.samir.s@gmail.com>
</commit_message>
<xml_diff>
--- a/Input Documents/HSI/HSI.docx
+++ b/Input Documents/HSI/HSI.docx
@@ -474,8 +474,6 @@
           <w:cols w:space="720"/>
         </w:sectPr>
       </w:pPr>
-      <w:bookmarkStart w:id="0" w:name="_GoBack"/>
-      <w:bookmarkEnd w:id="0"/>
     </w:p>
     <w:sdt>
       <w:sdtPr>
@@ -1262,18 +1260,18 @@
           <w:rFonts w:ascii="Times New Roman" w:hAnsi="Times New Roman"/>
         </w:rPr>
       </w:pPr>
-      <w:bookmarkStart w:id="1" w:name="_Toc441230971"/>
-      <w:bookmarkStart w:id="2" w:name="_Toc30680349"/>
-      <w:bookmarkStart w:id="3" w:name="_Toc31815350"/>
+      <w:bookmarkStart w:id="0" w:name="_Toc441230971"/>
+      <w:bookmarkStart w:id="1" w:name="_Toc30680349"/>
+      <w:bookmarkStart w:id="2" w:name="_Toc31815350"/>
       <w:r>
         <w:rPr>
           <w:rFonts w:ascii="Times New Roman" w:hAnsi="Times New Roman"/>
         </w:rPr>
         <w:t>Revision History</w:t>
       </w:r>
+      <w:bookmarkEnd w:id="0"/>
       <w:bookmarkEnd w:id="1"/>
       <w:bookmarkEnd w:id="2"/>
-      <w:bookmarkEnd w:id="3"/>
     </w:p>
     <w:tbl>
       <w:tblPr>
@@ -2175,13 +2173,7 @@
               <w:rPr>
                 <w:rFonts w:ascii="Times New Roman" w:hAnsi="Times New Roman"/>
               </w:rPr>
-              <w:t xml:space="preserve">- </w:t>
-            </w:r>
-            <w:r>
-              <w:rPr>
-                <w:rFonts w:ascii="Times New Roman" w:hAnsi="Times New Roman"/>
-              </w:rPr>
-              <w:t>Requirements modification</w:t>
+              <w:t>- Requirements modification</w:t>
             </w:r>
           </w:p>
           <w:p>
@@ -2283,10 +2275,10 @@
           <w:rFonts w:ascii="Times New Roman" w:hAnsi="Times New Roman"/>
         </w:rPr>
       </w:pPr>
-      <w:bookmarkStart w:id="4" w:name="_Toc439994665"/>
-      <w:bookmarkStart w:id="5" w:name="_Toc441230972"/>
-      <w:bookmarkStart w:id="6" w:name="_Toc30682841"/>
-      <w:bookmarkStart w:id="7" w:name="_Toc31815351"/>
+      <w:bookmarkStart w:id="3" w:name="_Toc439994665"/>
+      <w:bookmarkStart w:id="4" w:name="_Toc441230972"/>
+      <w:bookmarkStart w:id="5" w:name="_Toc30682841"/>
+      <w:bookmarkStart w:id="6" w:name="_Toc31815351"/>
       <w:r>
         <w:rPr>
           <w:rFonts w:ascii="Times New Roman" w:hAnsi="Times New Roman"/>
@@ -2311,10 +2303,10 @@
         </w:rPr>
         <w:t>Introduction</w:t>
       </w:r>
+      <w:bookmarkEnd w:id="3"/>
       <w:bookmarkEnd w:id="4"/>
       <w:bookmarkEnd w:id="5"/>
       <w:bookmarkEnd w:id="6"/>
-      <w:bookmarkEnd w:id="7"/>
     </w:p>
     <w:p>
       <w:pPr>
@@ -2323,16 +2315,16 @@
           <w:rFonts w:ascii="Times New Roman" w:hAnsi="Times New Roman"/>
         </w:rPr>
       </w:pPr>
-      <w:bookmarkStart w:id="8" w:name="_Toc30682842"/>
-      <w:bookmarkStart w:id="9" w:name="_Toc31815352"/>
+      <w:bookmarkStart w:id="7" w:name="_Toc30682842"/>
+      <w:bookmarkStart w:id="8" w:name="_Toc31815352"/>
       <w:r>
         <w:rPr>
           <w:rFonts w:ascii="Times New Roman" w:hAnsi="Times New Roman"/>
         </w:rPr>
         <w:t>Purpose</w:t>
       </w:r>
+      <w:bookmarkEnd w:id="7"/>
       <w:bookmarkEnd w:id="8"/>
-      <w:bookmarkEnd w:id="9"/>
       <w:r>
         <w:rPr>
           <w:rFonts w:ascii="Times New Roman" w:hAnsi="Times New Roman"/>
@@ -2390,7 +2382,7 @@
           <w:sz w:val="32"/>
           <w:szCs w:val="28"/>
         </w:rPr>
-        <w:t xml:space="preserve">describes the hardware </w:t>
+        <w:t>describes the hardware</w:t>
       </w:r>
       <w:r>
         <w:rPr>
@@ -2400,7 +2392,69 @@
           <w:sz w:val="32"/>
           <w:szCs w:val="28"/>
         </w:rPr>
-        <w:t>/ software specifications for the digital elevator.</w:t>
+        <w:t>-</w:t>
+      </w:r>
+      <w:r>
+        <w:rPr>
+          <w:rFonts w:ascii="Times New Roman" w:hAnsi="Times New Roman"/>
+          <w:i w:val="0"/>
+          <w:iCs/>
+          <w:sz w:val="32"/>
+          <w:szCs w:val="28"/>
+        </w:rPr>
+        <w:t>software</w:t>
+      </w:r>
+      <w:r>
+        <w:rPr>
+          <w:rFonts w:ascii="Times New Roman" w:hAnsi="Times New Roman"/>
+          <w:i w:val="0"/>
+          <w:iCs/>
+          <w:sz w:val="32"/>
+          <w:szCs w:val="28"/>
+        </w:rPr>
+        <w:t xml:space="preserve"> interface</w:t>
+      </w:r>
+      <w:r>
+        <w:rPr>
+          <w:rFonts w:ascii="Times New Roman" w:hAnsi="Times New Roman"/>
+          <w:i w:val="0"/>
+          <w:iCs/>
+          <w:sz w:val="32"/>
+          <w:szCs w:val="28"/>
+        </w:rPr>
+        <w:t xml:space="preserve"> specifications for the digital elevator</w:t>
+      </w:r>
+      <w:r>
+        <w:rPr>
+          <w:rFonts w:ascii="Times New Roman" w:hAnsi="Times New Roman"/>
+          <w:i w:val="0"/>
+          <w:iCs/>
+          <w:sz w:val="32"/>
+          <w:szCs w:val="28"/>
+        </w:rPr>
+        <w:t xml:space="preserve"> project as HS</w:t>
+      </w:r>
+      <w:r>
+        <w:rPr>
+          <w:rFonts w:ascii="Times New Roman" w:hAnsi="Times New Roman"/>
+          <w:i w:val="0"/>
+          <w:iCs/>
+          <w:sz w:val="32"/>
+          <w:szCs w:val="28"/>
+        </w:rPr>
+        <w:t>I</w:t>
+      </w:r>
+      <w:bookmarkStart w:id="9" w:name="_GoBack"/>
+      <w:bookmarkEnd w:id="9"/>
+      <w:r>
+        <w:rPr>
+          <w:rFonts w:ascii="Times New Roman" w:hAnsi="Times New Roman"/>
+          <w:i w:val="0"/>
+          <w:iCs/>
+          <w:sz w:val="32"/>
+          <w:szCs w:val="28"/>
+        </w:rPr>
+        <w:t xml:space="preserve"> document. </w:t>
       </w:r>
     </w:p>
     <w:p>
@@ -3466,8 +3520,8 @@
           <w:rFonts w:ascii="Times New Roman" w:hAnsi="Times New Roman"/>
         </w:rPr>
       </w:pPr>
-      <w:bookmarkStart w:id="12" w:name="_Toc30680353"/>
-      <w:bookmarkStart w:id="13" w:name="_Toc31815355"/>
+      <w:bookmarkStart w:id="12" w:name="_Toc31815355"/>
+      <w:bookmarkStart w:id="13" w:name="_Toc30680353"/>
       <w:r>
         <w:rPr>
           <w:rFonts w:ascii="Times New Roman" w:hAnsi="Times New Roman"/>
@@ -3475,7 +3529,7 @@
         <w:lastRenderedPageBreak/>
         <w:t>4. Pin description</w:t>
       </w:r>
-      <w:bookmarkEnd w:id="13"/>
+      <w:bookmarkEnd w:id="12"/>
     </w:p>
     <w:tbl>
       <w:tblPr>
@@ -7734,7 +7788,7 @@
         </w:rPr>
         <w:t xml:space="preserve"> specification</w:t>
       </w:r>
-      <w:bookmarkEnd w:id="12"/>
+      <w:bookmarkEnd w:id="13"/>
       <w:bookmarkEnd w:id="14"/>
     </w:p>
     <w:p>
@@ -9290,17 +9344,7 @@
                 <w:sz w:val="24"/>
                 <w:szCs w:val="24"/>
               </w:rPr>
-              <w:t xml:space="preserve">   </w:t>
-            </w:r>
-            <w:r>
-              <w:rPr>
-                <w:rStyle w:val="Strong"/>
-                <w:b w:val="0"/>
-                <w:bCs w:val="0"/>
-                <w:sz w:val="24"/>
-                <w:szCs w:val="24"/>
-              </w:rPr>
-              <w:t xml:space="preserve">A reset for the whole system is </w:t>
+              <w:t xml:space="preserve">   A reset for the whole system is </w:t>
             </w:r>
             <w:r>
               <w:rPr>
@@ -9579,7 +9623,7 @@
         <v:path o:extrusionok="f" gradientshapeok="t" o:connecttype="rect"/>
         <o:lock v:ext="edit" aspectratio="t"/>
       </v:shapetype>
-      <v:shape id="_x0000_i1237" type="#_x0000_t75" style="width:11.2pt;height:11.2pt" o:bullet="t">
+      <v:shape id="_x0000_i1030" type="#_x0000_t75" style="width:11.25pt;height:11.25pt" o:bullet="t">
         <v:imagedata r:id="rId1" o:title="msoFF7A"/>
       </v:shape>
     </w:pict>
@@ -13414,6 +13458,7 @@
     <w:lsdException w:name="HTML Sample" w:semiHidden="1" w:unhideWhenUsed="1"/>
     <w:lsdException w:name="HTML Typewriter" w:semiHidden="1" w:unhideWhenUsed="1"/>
     <w:lsdException w:name="HTML Variable" w:semiHidden="1" w:unhideWhenUsed="1"/>
+    <w:lsdException w:name="Normal Table" w:semiHidden="1" w:unhideWhenUsed="1"/>
     <w:lsdException w:name="annotation subject" w:semiHidden="1" w:unhideWhenUsed="1"/>
     <w:lsdException w:name="No List" w:semiHidden="1" w:unhideWhenUsed="1"/>
     <w:lsdException w:name="Outline List 1" w:semiHidden="1" w:unhideWhenUsed="1"/>
@@ -13457,8 +13502,10 @@
     <w:lsdException w:name="Table Elegant" w:semiHidden="1" w:unhideWhenUsed="1"/>
     <w:lsdException w:name="Table Professional" w:semiHidden="1" w:unhideWhenUsed="1"/>
     <w:lsdException w:name="Table Subtle 1" w:semiHidden="1" w:unhideWhenUsed="1"/>
+    <w:lsdException w:name="Table Subtle 2" w:semiHidden="1" w:unhideWhenUsed="1"/>
     <w:lsdException w:name="Table Web 1" w:semiHidden="1" w:unhideWhenUsed="1"/>
     <w:lsdException w:name="Table Web 2" w:semiHidden="1" w:unhideWhenUsed="1"/>
+    <w:lsdException w:name="Table Web 3" w:semiHidden="1" w:unhideWhenUsed="1"/>
     <w:lsdException w:name="Balloon Text" w:semiHidden="1" w:unhideWhenUsed="1"/>
     <w:lsdException w:name="Table Grid" w:uiPriority="39"/>
     <w:lsdException w:name="Table Theme" w:semiHidden="1" w:unhideWhenUsed="1"/>
@@ -15107,7 +15154,7 @@
 </file>
 
 <file path=customXml/itemProps1.xml><?xml version="1.0" encoding="utf-8"?>
-<ds:datastoreItem xmlns:ds="http://schemas.openxmlformats.org/officeDocument/2006/customXml" ds:itemID="{EFE161B8-CA97-4690-B6C6-A9314235577E}">
+<ds:datastoreItem xmlns:ds="http://schemas.openxmlformats.org/officeDocument/2006/customXml" ds:itemID="{D419FEB7-1EC0-4E4A-853A-66B2A6F4BDF0}">
   <ds:schemaRefs>
     <ds:schemaRef ds:uri="http://schemas.openxmlformats.org/officeDocument/2006/bibliography"/>
   </ds:schemaRefs>

</xml_diff>

<commit_message>
- unifying the requirement ID Naming - adding more details to “Change Description” section
Signed-off-by: marcellesamir <marcelle.samir.s@gmail.com>
</commit_message>
<xml_diff>
--- a/Input Documents/HSI/HSI.docx
+++ b/Input Documents/HSI/HSI.docx
@@ -291,7 +291,7 @@
               <w:rPr>
                 <w:rFonts w:ascii="Times New Roman" w:hAnsi="Times New Roman"/>
               </w:rPr>
-              <w:t>3</w:t>
+              <w:t>4</w:t>
             </w:r>
           </w:p>
         </w:tc>
@@ -351,8 +351,16 @@
               <w:rPr>
                 <w:rFonts w:ascii="Times New Roman" w:hAnsi="Times New Roman"/>
               </w:rPr>
-              <w:t>Feb 5</w:t>
-            </w:r>
+              <w:t xml:space="preserve">Feb </w:t>
+            </w:r>
+            <w:r>
+              <w:rPr>
+                <w:rFonts w:ascii="Times New Roman" w:hAnsi="Times New Roman"/>
+              </w:rPr>
+              <w:t>7</w:t>
+            </w:r>
+            <w:bookmarkStart w:id="0" w:name="_GoBack"/>
+            <w:bookmarkEnd w:id="0"/>
             <w:r>
               <w:rPr>
                 <w:rFonts w:ascii="Times New Roman" w:hAnsi="Times New Roman"/>
@@ -1215,17 +1223,6 @@
           </w:hyperlink>
         </w:p>
         <w:p>
-          <w:pPr>
-            <w:rPr>
-              <w:rStyle w:val="IntenseReference"/>
-              <w:b w:val="0"/>
-              <w:bCs w:val="0"/>
-              <w:smallCaps w:val="0"/>
-              <w:color w:val="auto"/>
-              <w:spacing w:val="0"/>
-              <w:u w:val="none"/>
-            </w:rPr>
-          </w:pPr>
           <w:r>
             <w:rPr>
               <w:b/>
@@ -1239,39 +1236,24 @@
     </w:sdt>
     <w:p>
       <w:pPr>
-        <w:pStyle w:val="TOCHeading"/>
-      </w:pPr>
-    </w:p>
-    <w:p>
-      <w:pPr>
-        <w:rPr>
-          <w:rStyle w:val="IntenseReference"/>
-          <w:color w:val="943634" w:themeColor="accent2" w:themeShade="BF"/>
-          <w:sz w:val="40"/>
-          <w:szCs w:val="40"/>
-        </w:rPr>
-      </w:pPr>
-    </w:p>
-    <w:p>
-      <w:pPr>
         <w:pStyle w:val="TOCEntry"/>
         <w:outlineLvl w:val="0"/>
         <w:rPr>
           <w:rFonts w:ascii="Times New Roman" w:hAnsi="Times New Roman"/>
         </w:rPr>
       </w:pPr>
-      <w:bookmarkStart w:id="0" w:name="_Toc441230971"/>
-      <w:bookmarkStart w:id="1" w:name="_Toc30680349"/>
-      <w:bookmarkStart w:id="2" w:name="_Toc31815350"/>
+      <w:bookmarkStart w:id="1" w:name="_Toc441230971"/>
+      <w:bookmarkStart w:id="2" w:name="_Toc30680349"/>
+      <w:bookmarkStart w:id="3" w:name="_Toc31815350"/>
       <w:r>
         <w:rPr>
           <w:rFonts w:ascii="Times New Roman" w:hAnsi="Times New Roman"/>
         </w:rPr>
         <w:t>Revision History</w:t>
       </w:r>
-      <w:bookmarkEnd w:id="0"/>
       <w:bookmarkEnd w:id="1"/>
       <w:bookmarkEnd w:id="2"/>
+      <w:bookmarkEnd w:id="3"/>
     </w:p>
     <w:tbl>
       <w:tblPr>
@@ -1289,12 +1271,12 @@
         <w:tblLook w:val="0000" w:firstRow="0" w:lastRow="0" w:firstColumn="0" w:lastColumn="0" w:noHBand="0" w:noVBand="0"/>
       </w:tblPr>
       <w:tblGrid>
-        <w:gridCol w:w="3009"/>
-        <w:gridCol w:w="1131"/>
-        <w:gridCol w:w="1710"/>
-        <w:gridCol w:w="1440"/>
-        <w:gridCol w:w="2075"/>
-        <w:gridCol w:w="1214"/>
+        <w:gridCol w:w="2880"/>
+        <w:gridCol w:w="900"/>
+        <w:gridCol w:w="1620"/>
+        <w:gridCol w:w="1350"/>
+        <w:gridCol w:w="2790"/>
+        <w:gridCol w:w="1039"/>
       </w:tblGrid>
       <w:tr>
         <w:trPr>
@@ -1302,7 +1284,7 @@
         </w:trPr>
         <w:tc>
           <w:tcPr>
-            <w:tcW w:w="3009" w:type="dxa"/>
+            <w:tcW w:w="2880" w:type="dxa"/>
             <w:tcBorders>
               <w:top w:val="single" w:sz="12" w:space="0" w:color="auto"/>
               <w:bottom w:val="double" w:sz="12" w:space="0" w:color="auto"/>
@@ -1327,7 +1309,7 @@
         </w:tc>
         <w:tc>
           <w:tcPr>
-            <w:tcW w:w="1131" w:type="dxa"/>
+            <w:tcW w:w="900" w:type="dxa"/>
             <w:tcBorders>
               <w:top w:val="single" w:sz="12" w:space="0" w:color="auto"/>
               <w:bottom w:val="double" w:sz="12" w:space="0" w:color="auto"/>
@@ -1352,7 +1334,7 @@
         </w:tc>
         <w:tc>
           <w:tcPr>
-            <w:tcW w:w="1710" w:type="dxa"/>
+            <w:tcW w:w="1620" w:type="dxa"/>
             <w:tcBorders>
               <w:top w:val="single" w:sz="12" w:space="0" w:color="auto"/>
               <w:bottom w:val="double" w:sz="12" w:space="0" w:color="auto"/>
@@ -1377,7 +1359,7 @@
         </w:tc>
         <w:tc>
           <w:tcPr>
-            <w:tcW w:w="1440" w:type="dxa"/>
+            <w:tcW w:w="1350" w:type="dxa"/>
             <w:tcBorders>
               <w:top w:val="single" w:sz="12" w:space="0" w:color="auto"/>
               <w:bottom w:val="double" w:sz="12" w:space="0" w:color="auto"/>
@@ -1402,7 +1384,7 @@
         </w:tc>
         <w:tc>
           <w:tcPr>
-            <w:tcW w:w="2075" w:type="dxa"/>
+            <w:tcW w:w="2790" w:type="dxa"/>
             <w:tcBorders>
               <w:top w:val="single" w:sz="12" w:space="0" w:color="auto"/>
               <w:bottom w:val="double" w:sz="12" w:space="0" w:color="auto"/>
@@ -1427,7 +1409,7 @@
         </w:tc>
         <w:tc>
           <w:tcPr>
-            <w:tcW w:w="1214" w:type="dxa"/>
+            <w:tcW w:w="1039" w:type="dxa"/>
             <w:tcBorders>
               <w:top w:val="single" w:sz="12" w:space="0" w:color="auto"/>
               <w:bottom w:val="double" w:sz="12" w:space="0" w:color="auto"/>
@@ -1446,7 +1428,21 @@
                 <w:rFonts w:ascii="Times New Roman" w:hAnsi="Times New Roman"/>
                 <w:b/>
               </w:rPr>
-              <w:t>Document Status</w:t>
+              <w:t>Doc</w:t>
+            </w:r>
+            <w:r>
+              <w:rPr>
+                <w:rFonts w:ascii="Times New Roman" w:hAnsi="Times New Roman"/>
+                <w:b/>
+              </w:rPr>
+              <w:t xml:space="preserve">. </w:t>
+            </w:r>
+            <w:r>
+              <w:rPr>
+                <w:rFonts w:ascii="Times New Roman" w:hAnsi="Times New Roman"/>
+                <w:b/>
+              </w:rPr>
+              <w:t>Status</w:t>
             </w:r>
           </w:p>
         </w:tc>
@@ -1457,7 +1453,7 @@
         </w:trPr>
         <w:tc>
           <w:tcPr>
-            <w:tcW w:w="3009" w:type="dxa"/>
+            <w:tcW w:w="2880" w:type="dxa"/>
             <w:tcBorders>
               <w:top w:val="nil"/>
               <w:bottom w:val="single" w:sz="4" w:space="0" w:color="auto"/>
@@ -1486,7 +1482,7 @@
         </w:tc>
         <w:tc>
           <w:tcPr>
-            <w:tcW w:w="1131" w:type="dxa"/>
+            <w:tcW w:w="900" w:type="dxa"/>
             <w:tcBorders>
               <w:top w:val="nil"/>
               <w:bottom w:val="single" w:sz="4" w:space="0" w:color="auto"/>
@@ -1509,7 +1505,7 @@
         </w:tc>
         <w:tc>
           <w:tcPr>
-            <w:tcW w:w="1710" w:type="dxa"/>
+            <w:tcW w:w="1620" w:type="dxa"/>
             <w:tcBorders>
               <w:top w:val="nil"/>
               <w:bottom w:val="single" w:sz="4" w:space="0" w:color="auto"/>
@@ -1546,7 +1542,7 @@
         </w:tc>
         <w:tc>
           <w:tcPr>
-            <w:tcW w:w="1440" w:type="dxa"/>
+            <w:tcW w:w="1350" w:type="dxa"/>
             <w:tcBorders>
               <w:top w:val="nil"/>
               <w:bottom w:val="single" w:sz="4" w:space="0" w:color="auto"/>
@@ -1587,7 +1583,7 @@
         </w:tc>
         <w:tc>
           <w:tcPr>
-            <w:tcW w:w="2075" w:type="dxa"/>
+            <w:tcW w:w="2790" w:type="dxa"/>
             <w:tcBorders>
               <w:top w:val="nil"/>
               <w:bottom w:val="single" w:sz="4" w:space="0" w:color="auto"/>
@@ -1622,7 +1618,7 @@
         </w:tc>
         <w:tc>
           <w:tcPr>
-            <w:tcW w:w="1214" w:type="dxa"/>
+            <w:tcW w:w="1039" w:type="dxa"/>
             <w:tcBorders>
               <w:top w:val="nil"/>
               <w:bottom w:val="single" w:sz="4" w:space="0" w:color="auto"/>
@@ -1650,7 +1646,7 @@
         </w:trPr>
         <w:tc>
           <w:tcPr>
-            <w:tcW w:w="3009" w:type="dxa"/>
+            <w:tcW w:w="2880" w:type="dxa"/>
             <w:tcBorders>
               <w:top w:val="single" w:sz="4" w:space="0" w:color="auto"/>
               <w:bottom w:val="single" w:sz="4" w:space="0" w:color="auto"/>
@@ -1679,7 +1675,7 @@
         </w:tc>
         <w:tc>
           <w:tcPr>
-            <w:tcW w:w="1131" w:type="dxa"/>
+            <w:tcW w:w="900" w:type="dxa"/>
             <w:tcBorders>
               <w:top w:val="single" w:sz="4" w:space="0" w:color="auto"/>
               <w:bottom w:val="single" w:sz="4" w:space="0" w:color="auto"/>
@@ -1708,7 +1704,7 @@
         </w:tc>
         <w:tc>
           <w:tcPr>
-            <w:tcW w:w="1710" w:type="dxa"/>
+            <w:tcW w:w="1620" w:type="dxa"/>
             <w:tcBorders>
               <w:top w:val="single" w:sz="4" w:space="0" w:color="auto"/>
               <w:bottom w:val="single" w:sz="4" w:space="0" w:color="auto"/>
@@ -1745,7 +1741,7 @@
         </w:tc>
         <w:tc>
           <w:tcPr>
-            <w:tcW w:w="1440" w:type="dxa"/>
+            <w:tcW w:w="1350" w:type="dxa"/>
             <w:tcBorders>
               <w:top w:val="single" w:sz="4" w:space="0" w:color="auto"/>
               <w:bottom w:val="single" w:sz="4" w:space="0" w:color="auto"/>
@@ -1780,7 +1776,7 @@
         </w:tc>
         <w:tc>
           <w:tcPr>
-            <w:tcW w:w="2075" w:type="dxa"/>
+            <w:tcW w:w="2790" w:type="dxa"/>
             <w:tcBorders>
               <w:top w:val="single" w:sz="4" w:space="0" w:color="auto"/>
               <w:bottom w:val="single" w:sz="4" w:space="0" w:color="auto"/>
@@ -1815,7 +1811,7 @@
         </w:tc>
         <w:tc>
           <w:tcPr>
-            <w:tcW w:w="1214" w:type="dxa"/>
+            <w:tcW w:w="1039" w:type="dxa"/>
             <w:tcBorders>
               <w:top w:val="single" w:sz="4" w:space="0" w:color="auto"/>
               <w:bottom w:val="single" w:sz="4" w:space="0" w:color="auto"/>
@@ -1843,7 +1839,7 @@
         </w:trPr>
         <w:tc>
           <w:tcPr>
-            <w:tcW w:w="3009" w:type="dxa"/>
+            <w:tcW w:w="2880" w:type="dxa"/>
             <w:tcBorders>
               <w:top w:val="single" w:sz="4" w:space="0" w:color="auto"/>
               <w:bottom w:val="single" w:sz="4" w:space="0" w:color="auto"/>
@@ -1872,7 +1868,7 @@
         </w:tc>
         <w:tc>
           <w:tcPr>
-            <w:tcW w:w="1131" w:type="dxa"/>
+            <w:tcW w:w="900" w:type="dxa"/>
             <w:tcBorders>
               <w:top w:val="single" w:sz="4" w:space="0" w:color="auto"/>
               <w:bottom w:val="single" w:sz="4" w:space="0" w:color="auto"/>
@@ -1901,7 +1897,7 @@
         </w:tc>
         <w:tc>
           <w:tcPr>
-            <w:tcW w:w="1710" w:type="dxa"/>
+            <w:tcW w:w="1620" w:type="dxa"/>
             <w:tcBorders>
               <w:top w:val="single" w:sz="4" w:space="0" w:color="auto"/>
               <w:bottom w:val="single" w:sz="4" w:space="0" w:color="auto"/>
@@ -1932,7 +1928,7 @@
         </w:tc>
         <w:tc>
           <w:tcPr>
-            <w:tcW w:w="1440" w:type="dxa"/>
+            <w:tcW w:w="1350" w:type="dxa"/>
             <w:tcBorders>
               <w:top w:val="single" w:sz="4" w:space="0" w:color="auto"/>
               <w:bottom w:val="single" w:sz="4" w:space="0" w:color="auto"/>
@@ -1973,7 +1969,7 @@
         </w:tc>
         <w:tc>
           <w:tcPr>
-            <w:tcW w:w="2075" w:type="dxa"/>
+            <w:tcW w:w="2790" w:type="dxa"/>
             <w:tcBorders>
               <w:top w:val="single" w:sz="4" w:space="0" w:color="auto"/>
               <w:bottom w:val="single" w:sz="4" w:space="0" w:color="auto"/>
@@ -2010,7 +2006,7 @@
         </w:tc>
         <w:tc>
           <w:tcPr>
-            <w:tcW w:w="1214" w:type="dxa"/>
+            <w:tcW w:w="1039" w:type="dxa"/>
             <w:tcBorders>
               <w:top w:val="single" w:sz="4" w:space="0" w:color="auto"/>
               <w:bottom w:val="single" w:sz="4" w:space="0" w:color="auto"/>
@@ -2038,7 +2034,264 @@
         </w:trPr>
         <w:tc>
           <w:tcPr>
-            <w:tcW w:w="3009" w:type="dxa"/>
+            <w:tcW w:w="2880" w:type="dxa"/>
+            <w:tcBorders>
+              <w:top w:val="single" w:sz="4" w:space="0" w:color="auto"/>
+              <w:bottom w:val="single" w:sz="4" w:space="0" w:color="auto"/>
+            </w:tcBorders>
+          </w:tcPr>
+          <w:p>
+            <w:pPr>
+              <w:spacing w:before="40" w:after="40"/>
+              <w:rPr>
+                <w:rFonts w:ascii="Times New Roman" w:hAnsi="Times New Roman"/>
+              </w:rPr>
+            </w:pPr>
+            <w:r>
+              <w:rPr>
+                <w:rFonts w:ascii="Times New Roman" w:hAnsi="Times New Roman"/>
+              </w:rPr>
+              <w:t>HSI</w:t>
+            </w:r>
+            <w:r>
+              <w:rPr>
+                <w:rFonts w:ascii="Times New Roman" w:hAnsi="Times New Roman"/>
+              </w:rPr>
+              <w:t>_DIGITAL_ELEVATOR</w:t>
+            </w:r>
+          </w:p>
+        </w:tc>
+        <w:tc>
+          <w:tcPr>
+            <w:tcW w:w="900" w:type="dxa"/>
+            <w:tcBorders>
+              <w:top w:val="single" w:sz="4" w:space="0" w:color="auto"/>
+              <w:bottom w:val="single" w:sz="4" w:space="0" w:color="auto"/>
+            </w:tcBorders>
+          </w:tcPr>
+          <w:p>
+            <w:pPr>
+              <w:spacing w:before="40" w:after="40"/>
+              <w:rPr>
+                <w:rFonts w:ascii="Times New Roman" w:hAnsi="Times New Roman"/>
+              </w:rPr>
+            </w:pPr>
+            <w:r>
+              <w:rPr>
+                <w:rFonts w:ascii="Times New Roman" w:hAnsi="Times New Roman"/>
+              </w:rPr>
+              <w:t>V_1.</w:t>
+            </w:r>
+            <w:r>
+              <w:rPr>
+                <w:rFonts w:ascii="Times New Roman" w:hAnsi="Times New Roman"/>
+              </w:rPr>
+              <w:t>3</w:t>
+            </w:r>
+          </w:p>
+        </w:tc>
+        <w:tc>
+          <w:tcPr>
+            <w:tcW w:w="1620" w:type="dxa"/>
+            <w:tcBorders>
+              <w:top w:val="single" w:sz="4" w:space="0" w:color="auto"/>
+              <w:bottom w:val="single" w:sz="4" w:space="0" w:color="auto"/>
+            </w:tcBorders>
+          </w:tcPr>
+          <w:p>
+            <w:pPr>
+              <w:spacing w:before="40" w:after="40"/>
+              <w:rPr>
+                <w:rFonts w:ascii="Times New Roman" w:hAnsi="Times New Roman"/>
+              </w:rPr>
+            </w:pPr>
+            <w:r>
+              <w:rPr>
+                <w:rFonts w:ascii="Times New Roman" w:hAnsi="Times New Roman"/>
+              </w:rPr>
+              <w:t>Marcelle Samir</w:t>
+            </w:r>
+          </w:p>
+          <w:p>
+            <w:pPr>
+              <w:spacing w:before="40" w:after="40"/>
+              <w:rPr>
+                <w:rFonts w:ascii="Times New Roman" w:hAnsi="Times New Roman"/>
+              </w:rPr>
+            </w:pPr>
+          </w:p>
+        </w:tc>
+        <w:tc>
+          <w:tcPr>
+            <w:tcW w:w="1350" w:type="dxa"/>
+            <w:tcBorders>
+              <w:top w:val="single" w:sz="4" w:space="0" w:color="auto"/>
+              <w:bottom w:val="single" w:sz="4" w:space="0" w:color="auto"/>
+            </w:tcBorders>
+          </w:tcPr>
+          <w:p>
+            <w:pPr>
+              <w:spacing w:before="40" w:after="40"/>
+              <w:rPr>
+                <w:rFonts w:ascii="Times New Roman" w:hAnsi="Times New Roman"/>
+              </w:rPr>
+            </w:pPr>
+            <w:r>
+              <w:rPr>
+                <w:rFonts w:ascii="Times New Roman" w:hAnsi="Times New Roman"/>
+              </w:rPr>
+              <w:t>Feb 5</w:t>
+            </w:r>
+            <w:r>
+              <w:rPr>
+                <w:rFonts w:ascii="Times New Roman" w:hAnsi="Times New Roman"/>
+              </w:rPr>
+              <w:t>, 2020</w:t>
+            </w:r>
+          </w:p>
+        </w:tc>
+        <w:tc>
+          <w:tcPr>
+            <w:tcW w:w="2790" w:type="dxa"/>
+            <w:tcBorders>
+              <w:top w:val="single" w:sz="4" w:space="0" w:color="auto"/>
+              <w:bottom w:val="single" w:sz="4" w:space="0" w:color="auto"/>
+            </w:tcBorders>
+          </w:tcPr>
+          <w:p>
+            <w:pPr>
+              <w:spacing w:before="40" w:after="40"/>
+              <w:rPr>
+                <w:rFonts w:ascii="Times New Roman" w:hAnsi="Times New Roman"/>
+              </w:rPr>
+            </w:pPr>
+            <w:r>
+              <w:rPr>
+                <w:rFonts w:ascii="Times New Roman" w:hAnsi="Times New Roman"/>
+              </w:rPr>
+              <w:t>- Requirements modification</w:t>
+            </w:r>
+            <w:r>
+              <w:rPr>
+                <w:rFonts w:ascii="Times New Roman" w:hAnsi="Times New Roman"/>
+              </w:rPr>
+              <w:t xml:space="preserve"> according to reviewing the CRS document</w:t>
+            </w:r>
+          </w:p>
+          <w:p>
+            <w:pPr>
+              <w:spacing w:before="40" w:after="40"/>
+              <w:rPr>
+                <w:rFonts w:ascii="Times New Roman" w:hAnsi="Times New Roman"/>
+              </w:rPr>
+            </w:pPr>
+            <w:r>
+              <w:rPr>
+                <w:rFonts w:ascii="Times New Roman" w:hAnsi="Times New Roman"/>
+              </w:rPr>
+              <w:t>* add</w:t>
+            </w:r>
+            <w:r>
+              <w:rPr>
+                <w:rFonts w:ascii="Times New Roman" w:hAnsi="Times New Roman"/>
+              </w:rPr>
+              <w:t>ing motor into the requirements</w:t>
+            </w:r>
+          </w:p>
+          <w:p>
+            <w:pPr>
+              <w:spacing w:before="40" w:after="40"/>
+              <w:rPr>
+                <w:rFonts w:ascii="Times New Roman" w:hAnsi="Times New Roman"/>
+              </w:rPr>
+            </w:pPr>
+            <w:r>
+              <w:rPr>
+                <w:rFonts w:ascii="Times New Roman" w:hAnsi="Times New Roman"/>
+              </w:rPr>
+              <w:t>* reviewing each requirement details to make sure it covers all CRS points</w:t>
+            </w:r>
+            <w:r>
+              <w:rPr>
+                <w:rFonts w:ascii="Times New Roman" w:hAnsi="Times New Roman"/>
+              </w:rPr>
+              <w:t xml:space="preserve"> </w:t>
+            </w:r>
+          </w:p>
+          <w:p>
+            <w:pPr>
+              <w:spacing w:before="40" w:after="40"/>
+              <w:rPr>
+                <w:rFonts w:ascii="Times New Roman" w:hAnsi="Times New Roman"/>
+              </w:rPr>
+            </w:pPr>
+            <w:r>
+              <w:rPr>
+                <w:rFonts w:ascii="Times New Roman" w:hAnsi="Times New Roman"/>
+              </w:rPr>
+              <w:t xml:space="preserve">- modifying the document formatting </w:t>
+            </w:r>
+          </w:p>
+          <w:p>
+            <w:pPr>
+              <w:spacing w:before="40" w:after="40"/>
+              <w:rPr>
+                <w:rFonts w:ascii="Times New Roman" w:hAnsi="Times New Roman"/>
+              </w:rPr>
+            </w:pPr>
+            <w:r>
+              <w:rPr>
+                <w:rFonts w:ascii="Times New Roman" w:hAnsi="Times New Roman"/>
+              </w:rPr>
+              <w:t>- editing pin description table design</w:t>
+            </w:r>
+          </w:p>
+          <w:p>
+            <w:pPr>
+              <w:spacing w:before="40" w:after="40"/>
+              <w:rPr>
+                <w:rFonts w:ascii="Times New Roman" w:hAnsi="Times New Roman"/>
+              </w:rPr>
+            </w:pPr>
+            <w:r>
+              <w:rPr>
+                <w:rFonts w:ascii="Times New Roman" w:hAnsi="Times New Roman"/>
+              </w:rPr>
+              <w:t xml:space="preserve">- Editing the components block diagram </w:t>
+            </w:r>
+          </w:p>
+        </w:tc>
+        <w:tc>
+          <w:tcPr>
+            <w:tcW w:w="1039" w:type="dxa"/>
+            <w:tcBorders>
+              <w:top w:val="single" w:sz="4" w:space="0" w:color="auto"/>
+              <w:bottom w:val="single" w:sz="4" w:space="0" w:color="auto"/>
+            </w:tcBorders>
+          </w:tcPr>
+          <w:p>
+            <w:pPr>
+              <w:spacing w:before="40" w:after="40"/>
+              <w:rPr>
+                <w:rFonts w:ascii="Times New Roman" w:hAnsi="Times New Roman"/>
+              </w:rPr>
+            </w:pPr>
+            <w:r>
+              <w:rPr>
+                <w:rFonts w:ascii="Times New Roman" w:hAnsi="Times New Roman"/>
+              </w:rPr>
+              <w:t>Proposed</w:t>
+            </w:r>
+          </w:p>
+        </w:tc>
+      </w:tr>
+      <w:tr>
+        <w:trPr>
+          <w:trHeight w:val="63"/>
+        </w:trPr>
+        <w:tc>
+          <w:tcPr>
+            <w:tcW w:w="2880" w:type="dxa"/>
             <w:tcBorders>
               <w:top w:val="single" w:sz="4" w:space="0" w:color="auto"/>
               <w:bottom w:val="single" w:sz="12" w:space="0" w:color="auto"/>
@@ -2067,7 +2320,7 @@
         </w:tc>
         <w:tc>
           <w:tcPr>
-            <w:tcW w:w="1131" w:type="dxa"/>
+            <w:tcW w:w="900" w:type="dxa"/>
             <w:tcBorders>
               <w:top w:val="single" w:sz="4" w:space="0" w:color="auto"/>
               <w:bottom w:val="single" w:sz="12" w:space="0" w:color="auto"/>
@@ -2090,13 +2343,13 @@
               <w:rPr>
                 <w:rFonts w:ascii="Times New Roman" w:hAnsi="Times New Roman"/>
               </w:rPr>
-              <w:t>3</w:t>
-            </w:r>
-          </w:p>
-        </w:tc>
-        <w:tc>
-          <w:tcPr>
-            <w:tcW w:w="1710" w:type="dxa"/>
+              <w:t>4</w:t>
+            </w:r>
+          </w:p>
+        </w:tc>
+        <w:tc>
+          <w:tcPr>
+            <w:tcW w:w="1620" w:type="dxa"/>
             <w:tcBorders>
               <w:top w:val="single" w:sz="4" w:space="0" w:color="auto"/>
               <w:bottom w:val="single" w:sz="12" w:space="0" w:color="auto"/>
@@ -2116,18 +2369,10 @@
               <w:t>Marcelle Samir</w:t>
             </w:r>
           </w:p>
-          <w:p>
-            <w:pPr>
-              <w:spacing w:before="40" w:after="40"/>
-              <w:rPr>
-                <w:rFonts w:ascii="Times New Roman" w:hAnsi="Times New Roman"/>
-              </w:rPr>
-            </w:pPr>
-          </w:p>
-        </w:tc>
-        <w:tc>
-          <w:tcPr>
-            <w:tcW w:w="1440" w:type="dxa"/>
+        </w:tc>
+        <w:tc>
+          <w:tcPr>
+            <w:tcW w:w="1350" w:type="dxa"/>
             <w:tcBorders>
               <w:top w:val="single" w:sz="4" w:space="0" w:color="auto"/>
               <w:bottom w:val="single" w:sz="12" w:space="0" w:color="auto"/>
@@ -2144,7 +2389,7 @@
               <w:rPr>
                 <w:rFonts w:ascii="Times New Roman" w:hAnsi="Times New Roman"/>
               </w:rPr>
-              <w:t>Feb 5</w:t>
+              <w:t>Feb 7</w:t>
             </w:r>
             <w:r>
               <w:rPr>
@@ -2156,7 +2401,7 @@
         </w:tc>
         <w:tc>
           <w:tcPr>
-            <w:tcW w:w="2075" w:type="dxa"/>
+            <w:tcW w:w="2790" w:type="dxa"/>
             <w:tcBorders>
               <w:top w:val="single" w:sz="4" w:space="0" w:color="auto"/>
               <w:bottom w:val="single" w:sz="12" w:space="0" w:color="auto"/>
@@ -2173,7 +2418,7 @@
               <w:rPr>
                 <w:rFonts w:ascii="Times New Roman" w:hAnsi="Times New Roman"/>
               </w:rPr>
-              <w:t>- Requirements modification</w:t>
+              <w:t xml:space="preserve">- unifying the requirement ID Naming </w:t>
             </w:r>
           </w:p>
           <w:p>
@@ -2187,13 +2432,25 @@
               <w:rPr>
                 <w:rFonts w:ascii="Times New Roman" w:hAnsi="Times New Roman"/>
               </w:rPr>
-              <w:t xml:space="preserve">- modifying the document formatting </w:t>
-            </w:r>
-          </w:p>
-        </w:tc>
-        <w:tc>
-          <w:tcPr>
-            <w:tcW w:w="1214" w:type="dxa"/>
+              <w:t>- adding more details to “</w:t>
+            </w:r>
+            <w:r>
+              <w:rPr>
+                <w:rFonts w:ascii="Times New Roman" w:hAnsi="Times New Roman"/>
+              </w:rPr>
+              <w:t>Change Description</w:t>
+            </w:r>
+            <w:r>
+              <w:rPr>
+                <w:rFonts w:ascii="Times New Roman" w:hAnsi="Times New Roman"/>
+              </w:rPr>
+              <w:t>” section</w:t>
+            </w:r>
+          </w:p>
+        </w:tc>
+        <w:tc>
+          <w:tcPr>
+            <w:tcW w:w="1039" w:type="dxa"/>
             <w:tcBorders>
               <w:top w:val="single" w:sz="4" w:space="0" w:color="auto"/>
               <w:bottom w:val="single" w:sz="12" w:space="0" w:color="auto"/>
@@ -2206,68 +2463,10 @@
                 <w:rFonts w:ascii="Times New Roman" w:hAnsi="Times New Roman"/>
               </w:rPr>
             </w:pPr>
-            <w:r>
-              <w:rPr>
-                <w:rFonts w:ascii="Times New Roman" w:hAnsi="Times New Roman"/>
-              </w:rPr>
-              <w:t>Proposed</w:t>
-            </w:r>
           </w:p>
         </w:tc>
       </w:tr>
     </w:tbl>
-    <w:p>
-      <w:pPr>
-        <w:rPr>
-          <w:rStyle w:val="IntenseReference"/>
-          <w:color w:val="943634" w:themeColor="accent2" w:themeShade="BF"/>
-          <w:sz w:val="40"/>
-          <w:szCs w:val="40"/>
-        </w:rPr>
-      </w:pPr>
-    </w:p>
-    <w:p>
-      <w:pPr>
-        <w:rPr>
-          <w:rStyle w:val="IntenseReference"/>
-          <w:color w:val="943634" w:themeColor="accent2" w:themeShade="BF"/>
-          <w:sz w:val="40"/>
-          <w:szCs w:val="40"/>
-        </w:rPr>
-      </w:pPr>
-    </w:p>
-    <w:p>
-      <w:pPr>
-        <w:rPr>
-          <w:rStyle w:val="IntenseReference"/>
-          <w:color w:val="943634" w:themeColor="accent2" w:themeShade="BF"/>
-          <w:sz w:val="40"/>
-          <w:szCs w:val="40"/>
-        </w:rPr>
-      </w:pPr>
-    </w:p>
-    <w:p>
-      <w:pPr>
-        <w:rPr>
-          <w:rStyle w:val="IntenseReference"/>
-          <w:color w:val="943634" w:themeColor="accent2" w:themeShade="BF"/>
-          <w:sz w:val="40"/>
-          <w:szCs w:val="40"/>
-        </w:rPr>
-      </w:pPr>
-    </w:p>
-    <w:p>
-      <w:pPr>
-        <w:pStyle w:val="PlainText"/>
-        <w:rPr>
-          <w:rFonts w:ascii="Courier New" w:hAnsi="Courier New" w:cs="Courier New"/>
-          <w:b/>
-          <w:bCs/>
-          <w:sz w:val="24"/>
-          <w:szCs w:val="24"/>
-        </w:rPr>
-      </w:pPr>
-    </w:p>
     <w:p>
       <w:pPr>
         <w:pStyle w:val="Heading1"/>
@@ -2275,14 +2474,15 @@
           <w:rFonts w:ascii="Times New Roman" w:hAnsi="Times New Roman"/>
         </w:rPr>
       </w:pPr>
-      <w:bookmarkStart w:id="3" w:name="_Toc439994665"/>
-      <w:bookmarkStart w:id="4" w:name="_Toc441230972"/>
-      <w:bookmarkStart w:id="5" w:name="_Toc30682841"/>
-      <w:bookmarkStart w:id="6" w:name="_Toc31815351"/>
+      <w:bookmarkStart w:id="4" w:name="_Toc439994665"/>
+      <w:bookmarkStart w:id="5" w:name="_Toc441230972"/>
+      <w:bookmarkStart w:id="6" w:name="_Toc30682841"/>
+      <w:bookmarkStart w:id="7" w:name="_Toc31815351"/>
       <w:r>
         <w:rPr>
           <w:rFonts w:ascii="Times New Roman" w:hAnsi="Times New Roman"/>
         </w:rPr>
+        <w:lastRenderedPageBreak/>
         <w:t>1</w:t>
       </w:r>
       <w:r>
@@ -2303,10 +2503,10 @@
         </w:rPr>
         <w:t>Introduction</w:t>
       </w:r>
-      <w:bookmarkEnd w:id="3"/>
       <w:bookmarkEnd w:id="4"/>
       <w:bookmarkEnd w:id="5"/>
       <w:bookmarkEnd w:id="6"/>
+      <w:bookmarkEnd w:id="7"/>
     </w:p>
     <w:p>
       <w:pPr>
@@ -2315,16 +2515,16 @@
           <w:rFonts w:ascii="Times New Roman" w:hAnsi="Times New Roman"/>
         </w:rPr>
       </w:pPr>
-      <w:bookmarkStart w:id="7" w:name="_Toc30682842"/>
-      <w:bookmarkStart w:id="8" w:name="_Toc31815352"/>
+      <w:bookmarkStart w:id="8" w:name="_Toc30682842"/>
+      <w:bookmarkStart w:id="9" w:name="_Toc31815352"/>
       <w:r>
         <w:rPr>
           <w:rFonts w:ascii="Times New Roman" w:hAnsi="Times New Roman"/>
         </w:rPr>
         <w:t>Purpose</w:t>
       </w:r>
-      <w:bookmarkEnd w:id="7"/>
       <w:bookmarkEnd w:id="8"/>
+      <w:bookmarkEnd w:id="9"/>
       <w:r>
         <w:rPr>
           <w:rFonts w:ascii="Times New Roman" w:hAnsi="Times New Roman"/>
@@ -2444,8 +2644,6 @@
         </w:rPr>
         <w:t>I</w:t>
       </w:r>
-      <w:bookmarkStart w:id="9" w:name="_GoBack"/>
-      <w:bookmarkEnd w:id="9"/>
       <w:r>
         <w:rPr>
           <w:rFonts w:ascii="Times New Roman" w:hAnsi="Times New Roman"/>
@@ -5140,7 +5338,6 @@
                 <w:szCs w:val="22"/>
               </w:rPr>
             </w:pPr>
-            <w:proofErr w:type="spellStart"/>
             <w:r>
               <w:rPr>
                 <w:rFonts w:ascii="Calibri Light" w:hAnsi="Calibri Light" w:cs="Calibri Light"/>
@@ -5151,7 +5348,6 @@
               </w:rPr>
               <w:t>LCD_Enable</w:t>
             </w:r>
-            <w:proofErr w:type="spellEnd"/>
           </w:p>
         </w:tc>
       </w:tr>
@@ -7864,7 +8060,22 @@
                 <w:b/>
                 <w:bCs w:val="0"/>
               </w:rPr>
-              <w:t>DIGELV _</w:t>
+              <w:t>R</w:t>
+            </w:r>
+            <w:r>
+              <w:rPr>
+                <w:rStyle w:val="Strong"/>
+                <w:b/>
+              </w:rPr>
+              <w:t>eq_</w:t>
+            </w:r>
+            <w:r>
+              <w:rPr>
+                <w:rStyle w:val="Strong"/>
+                <w:b/>
+                <w:bCs w:val="0"/>
+              </w:rPr>
+              <w:t>DIGELV_</w:t>
             </w:r>
             <w:r>
               <w:rPr>
@@ -8275,7 +8486,7 @@
                 <w:b/>
                 <w:bCs w:val="0"/>
               </w:rPr>
-              <w:t>DIGELV _</w:t>
+              <w:t>Req_</w:t>
             </w:r>
             <w:r>
               <w:rPr>
@@ -8283,7 +8494,7 @@
                 <w:b/>
                 <w:bCs w:val="0"/>
               </w:rPr>
-              <w:t xml:space="preserve"> </w:t>
+              <w:t>DIGELV_</w:t>
             </w:r>
             <w:r>
               <w:rPr>
@@ -8299,7 +8510,7 @@
                 <w:b/>
                 <w:bCs w:val="0"/>
               </w:rPr>
-              <w:t xml:space="preserve"> _</w:t>
+              <w:t>_</w:t>
             </w:r>
             <w:r>
               <w:rPr>
@@ -8712,7 +8923,7 @@
                 <w:b/>
                 <w:bCs w:val="0"/>
               </w:rPr>
-              <w:t>DIGELV _</w:t>
+              <w:t>Req_</w:t>
             </w:r>
             <w:r>
               <w:rPr>
@@ -8720,7 +8931,7 @@
                 <w:b/>
                 <w:bCs w:val="0"/>
               </w:rPr>
-              <w:t xml:space="preserve"> </w:t>
+              <w:t>DIGELV_</w:t>
             </w:r>
             <w:r>
               <w:rPr>
@@ -8736,7 +8947,7 @@
                 <w:b/>
                 <w:bCs w:val="0"/>
               </w:rPr>
-              <w:t xml:space="preserve"> _</w:t>
+              <w:t>_</w:t>
             </w:r>
             <w:r>
               <w:rPr>
@@ -9096,13 +9307,14 @@
             </w:pPr>
             <w:bookmarkStart w:id="18" w:name="_Toc30680357"/>
             <w:bookmarkStart w:id="19" w:name="_Toc31815360"/>
+            <w:proofErr w:type="spellStart"/>
             <w:r>
               <w:rPr>
                 <w:rStyle w:val="Strong"/>
                 <w:b/>
                 <w:bCs w:val="0"/>
               </w:rPr>
-              <w:t>DIGELV _</w:t>
+              <w:t>Req_</w:t>
             </w:r>
             <w:r>
               <w:rPr>
@@ -9110,15 +9322,16 @@
                 <w:b/>
                 <w:bCs w:val="0"/>
               </w:rPr>
-              <w:t xml:space="preserve"> </w:t>
-            </w:r>
+              <w:t>DIGELV</w:t>
+            </w:r>
+            <w:proofErr w:type="spellEnd"/>
             <w:r>
               <w:rPr>
                 <w:rStyle w:val="Strong"/>
                 <w:b/>
                 <w:bCs w:val="0"/>
               </w:rPr>
-              <w:t>HSI</w:t>
+              <w:t>_</w:t>
             </w:r>
             <w:r>
               <w:rPr>
@@ -9126,7 +9339,23 @@
                 <w:b/>
                 <w:bCs w:val="0"/>
               </w:rPr>
-              <w:t xml:space="preserve"> _</w:t>
+              <w:t xml:space="preserve"> </w:t>
+            </w:r>
+            <w:r>
+              <w:rPr>
+                <w:rStyle w:val="Strong"/>
+                <w:b/>
+                <w:bCs w:val="0"/>
+              </w:rPr>
+              <w:t>HSI</w:t>
+            </w:r>
+            <w:r>
+              <w:rPr>
+                <w:rStyle w:val="Strong"/>
+                <w:b/>
+                <w:bCs w:val="0"/>
+              </w:rPr>
+              <w:t>_</w:t>
             </w:r>
             <w:r>
               <w:rPr>
@@ -9623,7 +9852,7 @@
         <v:path o:extrusionok="f" gradientshapeok="t" o:connecttype="rect"/>
         <o:lock v:ext="edit" aspectratio="t"/>
       </v:shapetype>
-      <v:shape id="_x0000_i1030" type="#_x0000_t75" style="width:11.25pt;height:11.25pt" o:bullet="t">
+      <v:shape id="_x0000_i1027" type="#_x0000_t75" style="width:11.25pt;height:11.25pt" o:bullet="t">
         <v:imagedata r:id="rId1" o:title="msoFF7A"/>
       </v:shape>
     </w:pict>
@@ -15154,7 +15383,7 @@
 </file>
 
 <file path=customXml/itemProps1.xml><?xml version="1.0" encoding="utf-8"?>
-<ds:datastoreItem xmlns:ds="http://schemas.openxmlformats.org/officeDocument/2006/customXml" ds:itemID="{D419FEB7-1EC0-4E4A-853A-66B2A6F4BDF0}">
+<ds:datastoreItem xmlns:ds="http://schemas.openxmlformats.org/officeDocument/2006/customXml" ds:itemID="{60DD1B86-057C-486C-A8E3-5AB2763F4077}">
   <ds:schemaRefs>
     <ds:schemaRef ds:uri="http://schemas.openxmlformats.org/officeDocument/2006/bibliography"/>
   </ds:schemaRefs>

</xml_diff>

<commit_message>
changing the document status to released Signed-off-by: marcellesamir <marcelle.samir.s@gmail.com>
</commit_message>
<xml_diff>
--- a/Input Documents/HSI/HSI.docx
+++ b/Input Documents/HSI/HSI.docx
@@ -1,6 +1,6 @@
 
 <file path=word/document.xml><?xml version="1.0" encoding="utf-8"?>
-<w:document xmlns:wpc="http://schemas.microsoft.com/office/word/2010/wordprocessingCanvas" xmlns:mc="http://schemas.openxmlformats.org/markup-compatibility/2006" xmlns:o="urn:schemas-microsoft-com:office:office" xmlns:r="http://schemas.openxmlformats.org/officeDocument/2006/relationships" xmlns:m="http://schemas.openxmlformats.org/officeDocument/2006/math" xmlns:v="urn:schemas-microsoft-com:vml" xmlns:wp14="http://schemas.microsoft.com/office/word/2010/wordprocessingDrawing" xmlns:wp="http://schemas.openxmlformats.org/drawingml/2006/wordprocessingDrawing" xmlns:w10="urn:schemas-microsoft-com:office:word" xmlns:w="http://schemas.openxmlformats.org/wordprocessingml/2006/main" xmlns:w14="http://schemas.microsoft.com/office/word/2010/wordml" xmlns:w15="http://schemas.microsoft.com/office/word/2012/wordml" xmlns:wpg="http://schemas.microsoft.com/office/word/2010/wordprocessingGroup" xmlns:wpi="http://schemas.microsoft.com/office/word/2010/wordprocessingInk" xmlns:wne="http://schemas.microsoft.com/office/word/2006/wordml" xmlns:wps="http://schemas.microsoft.com/office/word/2010/wordprocessingShape" mc:Ignorable="w14 w15 wp14">
+<w:document xmlns:wpc="http://schemas.microsoft.com/office/word/2010/wordprocessingCanvas" xmlns:cx="http://schemas.microsoft.com/office/drawing/2014/chartex" xmlns:cx1="http://schemas.microsoft.com/office/drawing/2015/9/8/chartex" xmlns:cx2="http://schemas.microsoft.com/office/drawing/2015/10/21/chartex" xmlns:cx3="http://schemas.microsoft.com/office/drawing/2016/5/9/chartex" xmlns:cx4="http://schemas.microsoft.com/office/drawing/2016/5/10/chartex" xmlns:cx5="http://schemas.microsoft.com/office/drawing/2016/5/11/chartex" xmlns:cx6="http://schemas.microsoft.com/office/drawing/2016/5/12/chartex" xmlns:cx7="http://schemas.microsoft.com/office/drawing/2016/5/13/chartex" xmlns:cx8="http://schemas.microsoft.com/office/drawing/2016/5/14/chartex" xmlns:mc="http://schemas.openxmlformats.org/markup-compatibility/2006" xmlns:aink="http://schemas.microsoft.com/office/drawing/2016/ink" xmlns:am3d="http://schemas.microsoft.com/office/drawing/2017/model3d" xmlns:o="urn:schemas-microsoft-com:office:office" xmlns:r="http://schemas.openxmlformats.org/officeDocument/2006/relationships" xmlns:m="http://schemas.openxmlformats.org/officeDocument/2006/math" xmlns:v="urn:schemas-microsoft-com:vml" xmlns:wp14="http://schemas.microsoft.com/office/word/2010/wordprocessingDrawing" xmlns:wp="http://schemas.openxmlformats.org/drawingml/2006/wordprocessingDrawing" xmlns:w10="urn:schemas-microsoft-com:office:word" xmlns:w="http://schemas.openxmlformats.org/wordprocessingml/2006/main" xmlns:w14="http://schemas.microsoft.com/office/word/2010/wordml" xmlns:w15="http://schemas.microsoft.com/office/word/2012/wordml" xmlns:w16cid="http://schemas.microsoft.com/office/word/2016/wordml/cid" xmlns:w16se="http://schemas.microsoft.com/office/word/2015/wordml/symex" xmlns:wpg="http://schemas.microsoft.com/office/word/2010/wordprocessingGroup" xmlns:wpi="http://schemas.microsoft.com/office/word/2010/wordprocessingInk" xmlns:wne="http://schemas.microsoft.com/office/word/2006/wordml" xmlns:wps="http://schemas.microsoft.com/office/word/2010/wordprocessingShape" mc:Ignorable="w14 w15 w16se w16cid wp14">
   <w:body>
     <w:p>
       <w:pPr>
@@ -79,7 +79,23 @@
           <w:sz w:val="32"/>
           <w:szCs w:val="22"/>
         </w:rPr>
-        <w:t xml:space="preserve">Version 1.5 Proposed </w:t>
+        <w:t xml:space="preserve">Version 1.5 </w:t>
+      </w:r>
+      <w:r>
+        <w:rPr>
+          <w:rFonts w:ascii="Times New Roman" w:hAnsi="Times New Roman"/>
+          <w:sz w:val="32"/>
+          <w:szCs w:val="22"/>
+        </w:rPr>
+        <w:t xml:space="preserve">Released </w:t>
+      </w:r>
+      <w:r>
+        <w:rPr>
+          <w:rFonts w:ascii="Times New Roman" w:hAnsi="Times New Roman"/>
+          <w:sz w:val="32"/>
+          <w:szCs w:val="22"/>
+        </w:rPr>
+        <w:t xml:space="preserve"> </w:t>
       </w:r>
     </w:p>
     <w:p>
@@ -521,7 +537,7 @@
               <w:rPr>
                 <w:rFonts w:ascii="Times New Roman" w:hAnsi="Times New Roman"/>
               </w:rPr>
-              <w:t>Proposed</w:t>
+              <w:t>Released</w:t>
             </w:r>
           </w:p>
         </w:tc>
@@ -597,7 +613,7 @@
     </w:p>
     <w:tbl>
       <w:tblPr>
-        <w:tblW w:w="10710" w:type="dxa"/>
+        <w:tblW w:w="10980" w:type="dxa"/>
         <w:tblInd w:w="-612" w:type="dxa"/>
         <w:tblBorders>
           <w:top w:val="single" w:sz="12" w:space="0" w:color="auto"/>
@@ -616,7 +632,7 @@
         <w:gridCol w:w="1620"/>
         <w:gridCol w:w="1350"/>
         <w:gridCol w:w="2880"/>
-        <w:gridCol w:w="1170"/>
+        <w:gridCol w:w="1440"/>
       </w:tblGrid>
       <w:tr>
         <w:trPr>
@@ -754,7 +770,7 @@
         </w:tc>
         <w:tc>
           <w:tcPr>
-            <w:tcW w:w="1170" w:type="dxa"/>
+            <w:tcW w:w="1440" w:type="dxa"/>
             <w:tcBorders>
               <w:top w:val="single" w:sz="12" w:space="0" w:color="auto"/>
               <w:bottom w:val="double" w:sz="12" w:space="0" w:color="auto"/>
@@ -965,7 +981,7 @@
         </w:tc>
         <w:tc>
           <w:tcPr>
-            <w:tcW w:w="1170" w:type="dxa"/>
+            <w:tcW w:w="1440" w:type="dxa"/>
             <w:tcBorders>
               <w:top w:val="nil"/>
               <w:bottom w:val="single" w:sz="4" w:space="0" w:color="auto"/>
@@ -1159,7 +1175,7 @@
         </w:tc>
         <w:tc>
           <w:tcPr>
-            <w:tcW w:w="1170" w:type="dxa"/>
+            <w:tcW w:w="1440" w:type="dxa"/>
             <w:tcBorders>
               <w:top w:val="single" w:sz="4" w:space="0" w:color="auto"/>
               <w:bottom w:val="single" w:sz="4" w:space="0" w:color="auto"/>
@@ -1355,7 +1371,7 @@
         </w:tc>
         <w:tc>
           <w:tcPr>
-            <w:tcW w:w="1170" w:type="dxa"/>
+            <w:tcW w:w="1440" w:type="dxa"/>
             <w:tcBorders>
               <w:top w:val="single" w:sz="4" w:space="0" w:color="auto"/>
               <w:bottom w:val="single" w:sz="4" w:space="0" w:color="auto"/>
@@ -1613,7 +1629,7 @@
         </w:tc>
         <w:tc>
           <w:tcPr>
-            <w:tcW w:w="1170" w:type="dxa"/>
+            <w:tcW w:w="1440" w:type="dxa"/>
             <w:tcBorders>
               <w:top w:val="single" w:sz="4" w:space="0" w:color="auto"/>
               <w:bottom w:val="single" w:sz="4" w:space="0" w:color="auto"/>
@@ -1815,7 +1831,7 @@
         </w:tc>
         <w:tc>
           <w:tcPr>
-            <w:tcW w:w="1170" w:type="dxa"/>
+            <w:tcW w:w="1440" w:type="dxa"/>
             <w:tcBorders>
               <w:top w:val="single" w:sz="4" w:space="0" w:color="auto"/>
               <w:bottom w:val="single" w:sz="4" w:space="0" w:color="auto"/>
@@ -2113,7 +2129,7 @@
         </w:tc>
         <w:tc>
           <w:tcPr>
-            <w:tcW w:w="1170" w:type="dxa"/>
+            <w:tcW w:w="1440" w:type="dxa"/>
             <w:tcBorders>
               <w:top w:val="single" w:sz="4" w:space="0" w:color="auto"/>
               <w:bottom w:val="single" w:sz="12" w:space="0" w:color="auto"/>
@@ -2129,11 +2145,15 @@
             <w:r>
               <w:rPr>
                 <w:rFonts w:ascii="Times New Roman" w:hAnsi="Times New Roman"/>
-              </w:rPr>
-              <w:t>Proposed</w:t>
-            </w:r>
-          </w:p>
-        </w:tc>
+                <w:sz w:val="28"/>
+                <w:szCs w:val="20"/>
+              </w:rPr>
+              <w:t>Released</w:t>
+            </w:r>
+          </w:p>
+        </w:tc>
+        <w:bookmarkStart w:id="5" w:name="_GoBack"/>
+        <w:bookmarkEnd w:id="5"/>
       </w:tr>
     </w:tbl>
     <w:p>
@@ -2142,10 +2162,10 @@
           <w:rFonts w:ascii="Times New Roman" w:hAnsi="Times New Roman"/>
         </w:rPr>
       </w:pPr>
-      <w:bookmarkStart w:id="5" w:name="_Toc439994665"/>
-      <w:bookmarkStart w:id="6" w:name="_Toc441230972"/>
-      <w:bookmarkStart w:id="7" w:name="_Toc30682841"/>
-      <w:bookmarkStart w:id="8" w:name="_Toc31968928"/>
+      <w:bookmarkStart w:id="6" w:name="_Toc439994665"/>
+      <w:bookmarkStart w:id="7" w:name="_Toc441230972"/>
+      <w:bookmarkStart w:id="8" w:name="_Toc30682841"/>
+      <w:bookmarkStart w:id="9" w:name="_Toc31968928"/>
     </w:p>
     <w:p>
       <w:pPr>
@@ -2156,6 +2176,12 @@
     </w:p>
     <w:sdt>
       <w:sdtPr>
+        <w:rPr>
+          <w:rFonts w:asciiTheme="minorHAnsi" w:eastAsiaTheme="minorHAnsi" w:hAnsiTheme="minorHAnsi" w:cstheme="minorBidi"/>
+          <w:color w:val="auto"/>
+          <w:sz w:val="22"/>
+          <w:szCs w:val="22"/>
+        </w:rPr>
         <w:id w:val="-1313631392"/>
         <w:docPartObj>
           <w:docPartGallery w:val="Table of Contents"/>
@@ -2164,13 +2190,9 @@
       </w:sdtPr>
       <w:sdtEndPr>
         <w:rPr>
-          <w:rFonts w:asciiTheme="minorHAnsi" w:eastAsiaTheme="minorHAnsi" w:hAnsiTheme="minorHAnsi" w:cstheme="minorBidi"/>
           <w:b/>
           <w:bCs/>
           <w:noProof/>
-          <w:color w:val="auto"/>
-          <w:sz w:val="22"/>
-          <w:szCs w:val="22"/>
         </w:rPr>
       </w:sdtEndPr>
       <w:sdtContent>
@@ -3090,7 +3112,7 @@
           <w:rFonts w:ascii="Times New Roman" w:hAnsi="Times New Roman"/>
         </w:rPr>
       </w:pPr>
-      <w:bookmarkStart w:id="9" w:name="_Toc32076104"/>
+      <w:bookmarkStart w:id="10" w:name="_Toc32076104"/>
       <w:r>
         <w:rPr>
           <w:rFonts w:ascii="Times New Roman" w:hAnsi="Times New Roman"/>
@@ -3122,11 +3144,11 @@
         </w:rPr>
         <w:t>Introduction</w:t>
       </w:r>
-      <w:bookmarkEnd w:id="5"/>
       <w:bookmarkEnd w:id="6"/>
       <w:bookmarkEnd w:id="7"/>
       <w:bookmarkEnd w:id="8"/>
       <w:bookmarkEnd w:id="9"/>
+      <w:bookmarkEnd w:id="10"/>
     </w:p>
     <w:p>
       <w:pPr>
@@ -3135,18 +3157,18 @@
           <w:rFonts w:ascii="Times New Roman" w:hAnsi="Times New Roman"/>
         </w:rPr>
       </w:pPr>
-      <w:bookmarkStart w:id="10" w:name="_Toc30682842"/>
-      <w:bookmarkStart w:id="11" w:name="_Toc31968929"/>
-      <w:bookmarkStart w:id="12" w:name="_Toc32076105"/>
+      <w:bookmarkStart w:id="11" w:name="_Toc30682842"/>
+      <w:bookmarkStart w:id="12" w:name="_Toc31968929"/>
+      <w:bookmarkStart w:id="13" w:name="_Toc32076105"/>
       <w:r>
         <w:rPr>
           <w:rFonts w:ascii="Times New Roman" w:hAnsi="Times New Roman"/>
         </w:rPr>
         <w:t>Purpose</w:t>
       </w:r>
-      <w:bookmarkEnd w:id="10"/>
       <w:bookmarkEnd w:id="11"/>
       <w:bookmarkEnd w:id="12"/>
+      <w:bookmarkEnd w:id="13"/>
       <w:r>
         <w:rPr>
           <w:rFonts w:ascii="Times New Roman" w:hAnsi="Times New Roman"/>
@@ -3329,8 +3351,8 @@
           <w:szCs w:val="32"/>
         </w:rPr>
       </w:pPr>
-      <w:bookmarkStart w:id="13" w:name="_Toc31968930"/>
-      <w:bookmarkStart w:id="14" w:name="_Toc32076106"/>
+      <w:bookmarkStart w:id="14" w:name="_Toc31968930"/>
+      <w:bookmarkStart w:id="15" w:name="_Toc32076106"/>
       <w:r>
         <w:rPr>
           <w:sz w:val="32"/>
@@ -3345,8 +3367,8 @@
         </w:rPr>
         <w:t>. Components block diagram</w:t>
       </w:r>
-      <w:bookmarkEnd w:id="13"/>
       <w:bookmarkEnd w:id="14"/>
+      <w:bookmarkEnd w:id="15"/>
     </w:p>
     <w:p>
       <w:r>
@@ -3404,8 +3426,8 @@
           <w:szCs w:val="32"/>
         </w:rPr>
       </w:pPr>
-      <w:bookmarkStart w:id="15" w:name="_Toc31968931"/>
-      <w:bookmarkStart w:id="16" w:name="_Toc32076107"/>
+      <w:bookmarkStart w:id="16" w:name="_Toc31968931"/>
+      <w:bookmarkStart w:id="17" w:name="_Toc32076107"/>
       <w:r>
         <w:rPr>
           <w:sz w:val="32"/>
@@ -3420,8 +3442,8 @@
         </w:rPr>
         <w:t>. list of components</w:t>
       </w:r>
-      <w:bookmarkEnd w:id="15"/>
       <w:bookmarkEnd w:id="16"/>
+      <w:bookmarkEnd w:id="17"/>
     </w:p>
     <w:tbl>
       <w:tblPr>
@@ -4332,9 +4354,9 @@
           <w:szCs w:val="32"/>
         </w:rPr>
       </w:pPr>
-      <w:bookmarkStart w:id="17" w:name="_Toc31968932"/>
-      <w:bookmarkStart w:id="18" w:name="_Toc30680353"/>
+      <w:bookmarkStart w:id="18" w:name="_Toc31968932"/>
       <w:bookmarkStart w:id="19" w:name="_Toc32076108"/>
+      <w:bookmarkStart w:id="20" w:name="_Toc30680353"/>
       <w:r>
         <w:rPr>
           <w:rFonts w:ascii="Times New Roman" w:hAnsi="Times New Roman"/>
@@ -4344,8 +4366,8 @@
         <w:lastRenderedPageBreak/>
         <w:t>4.</w:t>
       </w:r>
-      <w:bookmarkStart w:id="20" w:name="_Toc31968933"/>
-      <w:bookmarkEnd w:id="17"/>
+      <w:bookmarkStart w:id="21" w:name="_Toc31968933"/>
+      <w:bookmarkEnd w:id="18"/>
       <w:r>
         <w:rPr>
           <w:rFonts w:ascii="Times New Roman" w:hAnsi="Times New Roman"/>
@@ -4355,7 +4377,7 @@
         <w:t xml:space="preserve"> Hardware/Software specification</w:t>
       </w:r>
       <w:bookmarkEnd w:id="19"/>
-      <w:bookmarkEnd w:id="20"/>
+      <w:bookmarkEnd w:id="21"/>
     </w:p>
     <w:p>
       <w:pPr>
@@ -4367,7 +4389,7 @@
           <w:szCs w:val="32"/>
         </w:rPr>
       </w:pPr>
-      <w:bookmarkStart w:id="21" w:name="_Toc32076109"/>
+      <w:bookmarkStart w:id="22" w:name="_Toc32076109"/>
       <w:r>
         <w:rPr>
           <w:rStyle w:val="Strong"/>
@@ -4407,7 +4429,7 @@
         </w:rPr>
         <w:t>1</w:t>
       </w:r>
-      <w:bookmarkEnd w:id="21"/>
+      <w:bookmarkEnd w:id="22"/>
     </w:p>
     <w:tbl>
       <w:tblPr>
@@ -8712,6 +8734,7 @@
           </w:p>
         </w:tc>
       </w:tr>
+      <w:bookmarkEnd w:id="20"/>
     </w:tbl>
     <w:p>
       <w:pPr>
@@ -8720,9 +8743,6 @@
           <w:rFonts w:ascii="Times New Roman" w:hAnsi="Times New Roman"/>
         </w:rPr>
       </w:pPr>
-      <w:bookmarkStart w:id="22" w:name="_GoBack"/>
-      <w:bookmarkEnd w:id="18"/>
-      <w:bookmarkEnd w:id="22"/>
     </w:p>
     <w:tbl>
       <w:tblPr>
@@ -10906,7 +10926,7 @@
 </file>
 
 <file path=word/endnotes.xml><?xml version="1.0" encoding="utf-8"?>
-<w:endnotes xmlns:wpc="http://schemas.microsoft.com/office/word/2010/wordprocessingCanvas" xmlns:mc="http://schemas.openxmlformats.org/markup-compatibility/2006" xmlns:o="urn:schemas-microsoft-com:office:office" xmlns:r="http://schemas.openxmlformats.org/officeDocument/2006/relationships" xmlns:m="http://schemas.openxmlformats.org/officeDocument/2006/math" xmlns:v="urn:schemas-microsoft-com:vml" xmlns:wp14="http://schemas.microsoft.com/office/word/2010/wordprocessingDrawing" xmlns:wp="http://schemas.openxmlformats.org/drawingml/2006/wordprocessingDrawing" xmlns:w10="urn:schemas-microsoft-com:office:word" xmlns:w="http://schemas.openxmlformats.org/wordprocessingml/2006/main" xmlns:w14="http://schemas.microsoft.com/office/word/2010/wordml" xmlns:w15="http://schemas.microsoft.com/office/word/2012/wordml" xmlns:wpg="http://schemas.microsoft.com/office/word/2010/wordprocessingGroup" xmlns:wpi="http://schemas.microsoft.com/office/word/2010/wordprocessingInk" xmlns:wne="http://schemas.microsoft.com/office/word/2006/wordml" xmlns:wps="http://schemas.microsoft.com/office/word/2010/wordprocessingShape" mc:Ignorable="w14 w15 wp14">
+<w:endnotes xmlns:wpc="http://schemas.microsoft.com/office/word/2010/wordprocessingCanvas" xmlns:cx="http://schemas.microsoft.com/office/drawing/2014/chartex" xmlns:cx1="http://schemas.microsoft.com/office/drawing/2015/9/8/chartex" xmlns:cx2="http://schemas.microsoft.com/office/drawing/2015/10/21/chartex" xmlns:cx3="http://schemas.microsoft.com/office/drawing/2016/5/9/chartex" xmlns:cx4="http://schemas.microsoft.com/office/drawing/2016/5/10/chartex" xmlns:cx5="http://schemas.microsoft.com/office/drawing/2016/5/11/chartex" xmlns:cx6="http://schemas.microsoft.com/office/drawing/2016/5/12/chartex" xmlns:cx7="http://schemas.microsoft.com/office/drawing/2016/5/13/chartex" xmlns:cx8="http://schemas.microsoft.com/office/drawing/2016/5/14/chartex" xmlns:mc="http://schemas.openxmlformats.org/markup-compatibility/2006" xmlns:aink="http://schemas.microsoft.com/office/drawing/2016/ink" xmlns:am3d="http://schemas.microsoft.com/office/drawing/2017/model3d" xmlns:o="urn:schemas-microsoft-com:office:office" xmlns:r="http://schemas.openxmlformats.org/officeDocument/2006/relationships" xmlns:m="http://schemas.openxmlformats.org/officeDocument/2006/math" xmlns:v="urn:schemas-microsoft-com:vml" xmlns:wp14="http://schemas.microsoft.com/office/word/2010/wordprocessingDrawing" xmlns:wp="http://schemas.openxmlformats.org/drawingml/2006/wordprocessingDrawing" xmlns:w10="urn:schemas-microsoft-com:office:word" xmlns:w="http://schemas.openxmlformats.org/wordprocessingml/2006/main" xmlns:w14="http://schemas.microsoft.com/office/word/2010/wordml" xmlns:w15="http://schemas.microsoft.com/office/word/2012/wordml" xmlns:w16cid="http://schemas.microsoft.com/office/word/2016/wordml/cid" xmlns:w16se="http://schemas.microsoft.com/office/word/2015/wordml/symex" xmlns:wpg="http://schemas.microsoft.com/office/word/2010/wordprocessingGroup" xmlns:wpi="http://schemas.microsoft.com/office/word/2010/wordprocessingInk" xmlns:wne="http://schemas.microsoft.com/office/word/2006/wordml" xmlns:wps="http://schemas.microsoft.com/office/word/2010/wordprocessingShape" mc:Ignorable="w14 w15 w16se w16cid wp14">
   <w:endnote w:type="separator" w:id="-1">
     <w:p>
       <w:pPr>
@@ -10931,7 +10951,7 @@
 </file>
 
 <file path=word/footer1.xml><?xml version="1.0" encoding="utf-8"?>
-<w:ftr xmlns:wpc="http://schemas.microsoft.com/office/word/2010/wordprocessingCanvas" xmlns:mc="http://schemas.openxmlformats.org/markup-compatibility/2006" xmlns:o="urn:schemas-microsoft-com:office:office" xmlns:r="http://schemas.openxmlformats.org/officeDocument/2006/relationships" xmlns:m="http://schemas.openxmlformats.org/officeDocument/2006/math" xmlns:v="urn:schemas-microsoft-com:vml" xmlns:wp14="http://schemas.microsoft.com/office/word/2010/wordprocessingDrawing" xmlns:wp="http://schemas.openxmlformats.org/drawingml/2006/wordprocessingDrawing" xmlns:w10="urn:schemas-microsoft-com:office:word" xmlns:w="http://schemas.openxmlformats.org/wordprocessingml/2006/main" xmlns:w14="http://schemas.microsoft.com/office/word/2010/wordml" xmlns:w15="http://schemas.microsoft.com/office/word/2012/wordml" xmlns:wpg="http://schemas.microsoft.com/office/word/2010/wordprocessingGroup" xmlns:wpi="http://schemas.microsoft.com/office/word/2010/wordprocessingInk" xmlns:wne="http://schemas.microsoft.com/office/word/2006/wordml" xmlns:wps="http://schemas.microsoft.com/office/word/2010/wordprocessingShape" mc:Ignorable="w14 w15 wp14">
+<w:ftr xmlns:wpc="http://schemas.microsoft.com/office/word/2010/wordprocessingCanvas" xmlns:cx="http://schemas.microsoft.com/office/drawing/2014/chartex" xmlns:cx1="http://schemas.microsoft.com/office/drawing/2015/9/8/chartex" xmlns:cx2="http://schemas.microsoft.com/office/drawing/2015/10/21/chartex" xmlns:cx3="http://schemas.microsoft.com/office/drawing/2016/5/9/chartex" xmlns:cx4="http://schemas.microsoft.com/office/drawing/2016/5/10/chartex" xmlns:cx5="http://schemas.microsoft.com/office/drawing/2016/5/11/chartex" xmlns:cx6="http://schemas.microsoft.com/office/drawing/2016/5/12/chartex" xmlns:cx7="http://schemas.microsoft.com/office/drawing/2016/5/13/chartex" xmlns:cx8="http://schemas.microsoft.com/office/drawing/2016/5/14/chartex" xmlns:mc="http://schemas.openxmlformats.org/markup-compatibility/2006" xmlns:aink="http://schemas.microsoft.com/office/drawing/2016/ink" xmlns:am3d="http://schemas.microsoft.com/office/drawing/2017/model3d" xmlns:o="urn:schemas-microsoft-com:office:office" xmlns:r="http://schemas.openxmlformats.org/officeDocument/2006/relationships" xmlns:m="http://schemas.openxmlformats.org/officeDocument/2006/math" xmlns:v="urn:schemas-microsoft-com:vml" xmlns:wp14="http://schemas.microsoft.com/office/word/2010/wordprocessingDrawing" xmlns:wp="http://schemas.openxmlformats.org/drawingml/2006/wordprocessingDrawing" xmlns:w10="urn:schemas-microsoft-com:office:word" xmlns:w="http://schemas.openxmlformats.org/wordprocessingml/2006/main" xmlns:w14="http://schemas.microsoft.com/office/word/2010/wordml" xmlns:w15="http://schemas.microsoft.com/office/word/2012/wordml" xmlns:w16cid="http://schemas.microsoft.com/office/word/2016/wordml/cid" xmlns:w16se="http://schemas.microsoft.com/office/word/2015/wordml/symex" xmlns:wpg="http://schemas.microsoft.com/office/word/2010/wordprocessingGroup" xmlns:wpi="http://schemas.microsoft.com/office/word/2010/wordprocessingInk" xmlns:wne="http://schemas.microsoft.com/office/word/2006/wordml" xmlns:wps="http://schemas.microsoft.com/office/word/2010/wordprocessingShape" mc:Ignorable="w14 w15 w16se w16cid wp14">
   <w:p>
     <w:pPr>
       <w:pStyle w:val="Footer"/>
@@ -10942,7 +10962,7 @@
 </file>
 
 <file path=word/footnotes.xml><?xml version="1.0" encoding="utf-8"?>
-<w:footnotes xmlns:wpc="http://schemas.microsoft.com/office/word/2010/wordprocessingCanvas" xmlns:mc="http://schemas.openxmlformats.org/markup-compatibility/2006" xmlns:o="urn:schemas-microsoft-com:office:office" xmlns:r="http://schemas.openxmlformats.org/officeDocument/2006/relationships" xmlns:m="http://schemas.openxmlformats.org/officeDocument/2006/math" xmlns:v="urn:schemas-microsoft-com:vml" xmlns:wp14="http://schemas.microsoft.com/office/word/2010/wordprocessingDrawing" xmlns:wp="http://schemas.openxmlformats.org/drawingml/2006/wordprocessingDrawing" xmlns:w10="urn:schemas-microsoft-com:office:word" xmlns:w="http://schemas.openxmlformats.org/wordprocessingml/2006/main" xmlns:w14="http://schemas.microsoft.com/office/word/2010/wordml" xmlns:w15="http://schemas.microsoft.com/office/word/2012/wordml" xmlns:wpg="http://schemas.microsoft.com/office/word/2010/wordprocessingGroup" xmlns:wpi="http://schemas.microsoft.com/office/word/2010/wordprocessingInk" xmlns:wne="http://schemas.microsoft.com/office/word/2006/wordml" xmlns:wps="http://schemas.microsoft.com/office/word/2010/wordprocessingShape" mc:Ignorable="w14 w15 wp14">
+<w:footnotes xmlns:wpc="http://schemas.microsoft.com/office/word/2010/wordprocessingCanvas" xmlns:cx="http://schemas.microsoft.com/office/drawing/2014/chartex" xmlns:cx1="http://schemas.microsoft.com/office/drawing/2015/9/8/chartex" xmlns:cx2="http://schemas.microsoft.com/office/drawing/2015/10/21/chartex" xmlns:cx3="http://schemas.microsoft.com/office/drawing/2016/5/9/chartex" xmlns:cx4="http://schemas.microsoft.com/office/drawing/2016/5/10/chartex" xmlns:cx5="http://schemas.microsoft.com/office/drawing/2016/5/11/chartex" xmlns:cx6="http://schemas.microsoft.com/office/drawing/2016/5/12/chartex" xmlns:cx7="http://schemas.microsoft.com/office/drawing/2016/5/13/chartex" xmlns:cx8="http://schemas.microsoft.com/office/drawing/2016/5/14/chartex" xmlns:mc="http://schemas.openxmlformats.org/markup-compatibility/2006" xmlns:aink="http://schemas.microsoft.com/office/drawing/2016/ink" xmlns:am3d="http://schemas.microsoft.com/office/drawing/2017/model3d" xmlns:o="urn:schemas-microsoft-com:office:office" xmlns:r="http://schemas.openxmlformats.org/officeDocument/2006/relationships" xmlns:m="http://schemas.openxmlformats.org/officeDocument/2006/math" xmlns:v="urn:schemas-microsoft-com:vml" xmlns:wp14="http://schemas.microsoft.com/office/word/2010/wordprocessingDrawing" xmlns:wp="http://schemas.openxmlformats.org/drawingml/2006/wordprocessingDrawing" xmlns:w10="urn:schemas-microsoft-com:office:word" xmlns:w="http://schemas.openxmlformats.org/wordprocessingml/2006/main" xmlns:w14="http://schemas.microsoft.com/office/word/2010/wordml" xmlns:w15="http://schemas.microsoft.com/office/word/2012/wordml" xmlns:w16cid="http://schemas.microsoft.com/office/word/2016/wordml/cid" xmlns:w16se="http://schemas.microsoft.com/office/word/2015/wordml/symex" xmlns:wpg="http://schemas.microsoft.com/office/word/2010/wordprocessingGroup" xmlns:wpi="http://schemas.microsoft.com/office/word/2010/wordprocessingInk" xmlns:wne="http://schemas.microsoft.com/office/word/2006/wordml" xmlns:wps="http://schemas.microsoft.com/office/word/2010/wordprocessingShape" mc:Ignorable="w14 w15 w16se w16cid wp14">
   <w:footnote w:type="separator" w:id="-1">
     <w:p>
       <w:pPr>
@@ -10967,7 +10987,7 @@
 </file>
 
 <file path=word/header1.xml><?xml version="1.0" encoding="utf-8"?>
-<w:hdr xmlns:wpc="http://schemas.microsoft.com/office/word/2010/wordprocessingCanvas" xmlns:mc="http://schemas.openxmlformats.org/markup-compatibility/2006" xmlns:o="urn:schemas-microsoft-com:office:office" xmlns:r="http://schemas.openxmlformats.org/officeDocument/2006/relationships" xmlns:m="http://schemas.openxmlformats.org/officeDocument/2006/math" xmlns:v="urn:schemas-microsoft-com:vml" xmlns:wp14="http://schemas.microsoft.com/office/word/2010/wordprocessingDrawing" xmlns:wp="http://schemas.openxmlformats.org/drawingml/2006/wordprocessingDrawing" xmlns:w10="urn:schemas-microsoft-com:office:word" xmlns:w="http://schemas.openxmlformats.org/wordprocessingml/2006/main" xmlns:w14="http://schemas.microsoft.com/office/word/2010/wordml" xmlns:w15="http://schemas.microsoft.com/office/word/2012/wordml" xmlns:wpg="http://schemas.microsoft.com/office/word/2010/wordprocessingGroup" xmlns:wpi="http://schemas.microsoft.com/office/word/2010/wordprocessingInk" xmlns:wne="http://schemas.microsoft.com/office/word/2006/wordml" xmlns:wps="http://schemas.microsoft.com/office/word/2010/wordprocessingShape" mc:Ignorable="w14 w15 wp14">
+<w:hdr xmlns:wpc="http://schemas.microsoft.com/office/word/2010/wordprocessingCanvas" xmlns:cx="http://schemas.microsoft.com/office/drawing/2014/chartex" xmlns:cx1="http://schemas.microsoft.com/office/drawing/2015/9/8/chartex" xmlns:cx2="http://schemas.microsoft.com/office/drawing/2015/10/21/chartex" xmlns:cx3="http://schemas.microsoft.com/office/drawing/2016/5/9/chartex" xmlns:cx4="http://schemas.microsoft.com/office/drawing/2016/5/10/chartex" xmlns:cx5="http://schemas.microsoft.com/office/drawing/2016/5/11/chartex" xmlns:cx6="http://schemas.microsoft.com/office/drawing/2016/5/12/chartex" xmlns:cx7="http://schemas.microsoft.com/office/drawing/2016/5/13/chartex" xmlns:cx8="http://schemas.microsoft.com/office/drawing/2016/5/14/chartex" xmlns:mc="http://schemas.openxmlformats.org/markup-compatibility/2006" xmlns:aink="http://schemas.microsoft.com/office/drawing/2016/ink" xmlns:am3d="http://schemas.microsoft.com/office/drawing/2017/model3d" xmlns:o="urn:schemas-microsoft-com:office:office" xmlns:r="http://schemas.openxmlformats.org/officeDocument/2006/relationships" xmlns:m="http://schemas.openxmlformats.org/officeDocument/2006/math" xmlns:v="urn:schemas-microsoft-com:vml" xmlns:wp14="http://schemas.microsoft.com/office/word/2010/wordprocessingDrawing" xmlns:wp="http://schemas.openxmlformats.org/drawingml/2006/wordprocessingDrawing" xmlns:w10="urn:schemas-microsoft-com:office:word" xmlns:w="http://schemas.openxmlformats.org/wordprocessingml/2006/main" xmlns:w14="http://schemas.microsoft.com/office/word/2010/wordml" xmlns:w15="http://schemas.microsoft.com/office/word/2012/wordml" xmlns:w16cid="http://schemas.microsoft.com/office/word/2016/wordml/cid" xmlns:w16se="http://schemas.microsoft.com/office/word/2015/wordml/symex" xmlns:wpg="http://schemas.microsoft.com/office/word/2010/wordprocessingGroup" xmlns:wpi="http://schemas.microsoft.com/office/word/2010/wordprocessingInk" xmlns:wne="http://schemas.microsoft.com/office/word/2006/wordml" xmlns:wps="http://schemas.microsoft.com/office/word/2010/wordprocessingShape" mc:Ignorable="w14 w15 w16se w16cid wp14">
   <w:p>
     <w:pPr>
       <w:pStyle w:val="Header"/>
@@ -11034,7 +11054,7 @@
 </file>
 
 <file path=word/numbering.xml><?xml version="1.0" encoding="utf-8"?>
-<w:numbering xmlns:wpc="http://schemas.microsoft.com/office/word/2010/wordprocessingCanvas" xmlns:mc="http://schemas.openxmlformats.org/markup-compatibility/2006" xmlns:o="urn:schemas-microsoft-com:office:office" xmlns:r="http://schemas.openxmlformats.org/officeDocument/2006/relationships" xmlns:m="http://schemas.openxmlformats.org/officeDocument/2006/math" xmlns:v="urn:schemas-microsoft-com:vml" xmlns:wp14="http://schemas.microsoft.com/office/word/2010/wordprocessingDrawing" xmlns:wp="http://schemas.openxmlformats.org/drawingml/2006/wordprocessingDrawing" xmlns:w10="urn:schemas-microsoft-com:office:word" xmlns:w="http://schemas.openxmlformats.org/wordprocessingml/2006/main" xmlns:w14="http://schemas.microsoft.com/office/word/2010/wordml" xmlns:w15="http://schemas.microsoft.com/office/word/2012/wordml" xmlns:wpg="http://schemas.microsoft.com/office/word/2010/wordprocessingGroup" xmlns:wpi="http://schemas.microsoft.com/office/word/2010/wordprocessingInk" xmlns:wne="http://schemas.microsoft.com/office/word/2006/wordml" xmlns:wps="http://schemas.microsoft.com/office/word/2010/wordprocessingShape" mc:Ignorable="w14 w15 wp14">
+<w:numbering xmlns:wpc="http://schemas.microsoft.com/office/word/2010/wordprocessingCanvas" xmlns:cx="http://schemas.microsoft.com/office/drawing/2014/chartex" xmlns:cx1="http://schemas.microsoft.com/office/drawing/2015/9/8/chartex" xmlns:cx2="http://schemas.microsoft.com/office/drawing/2015/10/21/chartex" xmlns:cx3="http://schemas.microsoft.com/office/drawing/2016/5/9/chartex" xmlns:cx4="http://schemas.microsoft.com/office/drawing/2016/5/10/chartex" xmlns:cx5="http://schemas.microsoft.com/office/drawing/2016/5/11/chartex" xmlns:cx6="http://schemas.microsoft.com/office/drawing/2016/5/12/chartex" xmlns:cx7="http://schemas.microsoft.com/office/drawing/2016/5/13/chartex" xmlns:cx8="http://schemas.microsoft.com/office/drawing/2016/5/14/chartex" xmlns:mc="http://schemas.openxmlformats.org/markup-compatibility/2006" xmlns:aink="http://schemas.microsoft.com/office/drawing/2016/ink" xmlns:am3d="http://schemas.microsoft.com/office/drawing/2017/model3d" xmlns:o="urn:schemas-microsoft-com:office:office" xmlns:r="http://schemas.openxmlformats.org/officeDocument/2006/relationships" xmlns:m="http://schemas.openxmlformats.org/officeDocument/2006/math" xmlns:v="urn:schemas-microsoft-com:vml" xmlns:wp14="http://schemas.microsoft.com/office/word/2010/wordprocessingDrawing" xmlns:wp="http://schemas.openxmlformats.org/drawingml/2006/wordprocessingDrawing" xmlns:w10="urn:schemas-microsoft-com:office:word" xmlns:w="http://schemas.openxmlformats.org/wordprocessingml/2006/main" xmlns:w14="http://schemas.microsoft.com/office/word/2010/wordml" xmlns:w15="http://schemas.microsoft.com/office/word/2012/wordml" xmlns:w16cid="http://schemas.microsoft.com/office/word/2016/wordml/cid" xmlns:w16se="http://schemas.microsoft.com/office/word/2015/wordml/symex" xmlns:wpg="http://schemas.microsoft.com/office/word/2010/wordprocessingGroup" xmlns:wpi="http://schemas.microsoft.com/office/word/2010/wordprocessingInk" xmlns:wne="http://schemas.microsoft.com/office/word/2006/wordml" xmlns:wps="http://schemas.microsoft.com/office/word/2010/wordprocessingShape" mc:Ignorable="w14 w15 w16se w16cid wp14">
   <w:numPicBullet w:numPicBulletId="0">
     <w:pict>
       <v:shapetype id="_x0000_t75" coordsize="21600,21600" o:spt="75" o:preferrelative="t" path="m@4@5l@4@11@9@11@9@5xe" filled="f" stroked="f">
@@ -11056,7 +11076,7 @@
         <v:path o:extrusionok="f" gradientshapeok="t" o:connecttype="rect"/>
         <o:lock v:ext="edit" aspectratio="t"/>
       </v:shapetype>
-      <v:shape id="_x0000_i1122" type="#_x0000_t75" style="width:11.3pt;height:11.3pt" o:bullet="t">
+      <v:shape id="_x0000_i1034" type="#_x0000_t75" style="width:11.25pt;height:11.25pt" o:bullet="t">
         <v:imagedata r:id="rId1" o:title="msoFF7A"/>
       </v:shape>
     </w:pict>
@@ -14885,7 +14905,7 @@
 </file>
 
 <file path=word/styles.xml><?xml version="1.0" encoding="utf-8"?>
-<w:styles xmlns:mc="http://schemas.openxmlformats.org/markup-compatibility/2006" xmlns:r="http://schemas.openxmlformats.org/officeDocument/2006/relationships" xmlns:w="http://schemas.openxmlformats.org/wordprocessingml/2006/main" xmlns:w14="http://schemas.microsoft.com/office/word/2010/wordml" xmlns:w15="http://schemas.microsoft.com/office/word/2012/wordml" mc:Ignorable="w14 w15">
+<w:styles xmlns:mc="http://schemas.openxmlformats.org/markup-compatibility/2006" xmlns:r="http://schemas.openxmlformats.org/officeDocument/2006/relationships" xmlns:w="http://schemas.openxmlformats.org/wordprocessingml/2006/main" xmlns:w14="http://schemas.microsoft.com/office/word/2010/wordml" xmlns:w15="http://schemas.microsoft.com/office/word/2012/wordml" xmlns:w16cid="http://schemas.microsoft.com/office/word/2016/wordml/cid" xmlns:w16se="http://schemas.microsoft.com/office/word/2015/wordml/symex" mc:Ignorable="w14 w15 w16se w16cid">
   <w:docDefaults>
     <w:rPrDefault>
       <w:rPr>
@@ -14901,7 +14921,7 @@
       </w:pPr>
     </w:pPrDefault>
   </w:docDefaults>
-  <w:latentStyles w:defLockedState="0" w:defUIPriority="99" w:defSemiHidden="0" w:defUnhideWhenUsed="0" w:defQFormat="0" w:count="371">
+  <w:latentStyles w:defLockedState="0" w:defUIPriority="99" w:defSemiHidden="0" w:defUnhideWhenUsed="0" w:defQFormat="0" w:count="375">
     <w:lsdException w:name="Normal" w:uiPriority="0" w:qFormat="1"/>
     <w:lsdException w:name="heading 1" w:uiPriority="0" w:qFormat="1"/>
     <w:lsdException w:name="heading 2" w:semiHidden="1" w:uiPriority="0" w:unhideWhenUsed="1" w:qFormat="1"/>
@@ -15007,7 +15027,6 @@
     <w:lsdException w:name="HTML Sample" w:semiHidden="1" w:unhideWhenUsed="1"/>
     <w:lsdException w:name="HTML Typewriter" w:semiHidden="1" w:unhideWhenUsed="1"/>
     <w:lsdException w:name="HTML Variable" w:semiHidden="1" w:unhideWhenUsed="1"/>
-    <w:lsdException w:name="Normal Table" w:semiHidden="1" w:unhideWhenUsed="1"/>
     <w:lsdException w:name="annotation subject" w:semiHidden="1" w:unhideWhenUsed="1"/>
     <w:lsdException w:name="No List" w:semiHidden="1" w:unhideWhenUsed="1"/>
     <w:lsdException w:name="Outline List 1" w:semiHidden="1" w:unhideWhenUsed="1"/>
@@ -15051,10 +15070,8 @@
     <w:lsdException w:name="Table Elegant" w:semiHidden="1" w:unhideWhenUsed="1"/>
     <w:lsdException w:name="Table Professional" w:semiHidden="1" w:unhideWhenUsed="1"/>
     <w:lsdException w:name="Table Subtle 1" w:semiHidden="1" w:unhideWhenUsed="1"/>
-    <w:lsdException w:name="Table Subtle 2" w:semiHidden="1" w:unhideWhenUsed="1"/>
     <w:lsdException w:name="Table Web 1" w:semiHidden="1" w:unhideWhenUsed="1"/>
     <w:lsdException w:name="Table Web 2" w:semiHidden="1" w:unhideWhenUsed="1"/>
-    <w:lsdException w:name="Table Web 3" w:semiHidden="1" w:unhideWhenUsed="1"/>
     <w:lsdException w:name="Balloon Text" w:semiHidden="1" w:unhideWhenUsed="1"/>
     <w:lsdException w:name="Table Grid" w:uiPriority="39"/>
     <w:lsdException w:name="Table Theme" w:semiHidden="1" w:unhideWhenUsed="1"/>
@@ -15273,6 +15290,10 @@
     <w:lsdException w:name="List Table 5 Dark Accent 6" w:uiPriority="50"/>
     <w:lsdException w:name="List Table 6 Colorful Accent 6" w:uiPriority="51"/>
     <w:lsdException w:name="List Table 7 Colorful Accent 6" w:uiPriority="52"/>
+    <w:lsdException w:name="Mention" w:semiHidden="1" w:unhideWhenUsed="1"/>
+    <w:lsdException w:name="Smart Hyperlink" w:semiHidden="1" w:unhideWhenUsed="1"/>
+    <w:lsdException w:name="Hashtag" w:semiHidden="1" w:unhideWhenUsed="1"/>
+    <w:lsdException w:name="Unresolved Mention" w:semiHidden="1" w:unhideWhenUsed="1"/>
   </w:latentStyles>
   <w:style w:type="paragraph" w:default="1" w:styleId="Normal">
     <w:name w:val="Normal"/>
@@ -16394,8 +16415,8 @@
       <w:rFonts w:eastAsiaTheme="minorEastAsia"/>
     </w:rPr>
   </w:style>
-  <w:style w:type="character" w:customStyle="1" w:styleId="UnresolvedMention">
-    <w:name w:val="Unresolved Mention"/>
+  <w:style w:type="character" w:customStyle="1" w:styleId="UnresolvedMention1">
+    <w:name w:val="Unresolved Mention1"/>
     <w:basedOn w:val="DefaultParagraphFont"/>
     <w:uiPriority w:val="99"/>
     <w:semiHidden/>
@@ -16699,7 +16720,7 @@
 </file>
 
 <file path=customXml/itemProps1.xml><?xml version="1.0" encoding="utf-8"?>
-<ds:datastoreItem xmlns:ds="http://schemas.openxmlformats.org/officeDocument/2006/customXml" ds:itemID="{12063440-A307-4703-A1B2-51038F776DBF}">
+<ds:datastoreItem xmlns:ds="http://schemas.openxmlformats.org/officeDocument/2006/customXml" ds:itemID="{C5038197-A9E4-4A03-86FA-F4D11621CF98}">
   <ds:schemaRefs>
     <ds:schemaRef ds:uri="http://schemas.openxmlformats.org/officeDocument/2006/bibliography"/>
   </ds:schemaRefs>

</xml_diff>